<commit_message>
A bunch of edits. Still need to do a full pass through.
</commit_message>
<xml_diff>
--- a/cover_letter_PRL.docx
+++ b/cover_letter_PRL.docx
@@ -148,6 +148,7 @@
         <w:pStyle w:val="Body"/>
         <w:widowControl w:val="0"/>
         <w:spacing w:after="240"/>
+        <w:jc w:val="both"/>
         <w:rPr>
           <w:sz w:val="22"/>
           <w:szCs w:val="22"/>
@@ -221,6 +222,7 @@
         <w:pStyle w:val="Body"/>
         <w:widowControl w:val="0"/>
         <w:spacing w:after="240"/>
+        <w:jc w:val="both"/>
         <w:rPr>
           <w:sz w:val="22"/>
           <w:szCs w:val="22"/>
@@ -241,6 +243,7 @@
         <w:pStyle w:val="Body"/>
         <w:widowControl w:val="0"/>
         <w:spacing w:after="240"/>
+        <w:jc w:val="both"/>
         <w:rPr>
           <w:sz w:val="22"/>
           <w:szCs w:val="22"/>
@@ -261,6 +264,7 @@
         <w:pStyle w:val="Body"/>
         <w:widowControl w:val="0"/>
         <w:spacing w:after="240"/>
+        <w:jc w:val="both"/>
         <w:rPr>
           <w:sz w:val="22"/>
           <w:szCs w:val="22"/>
@@ -299,6 +303,7 @@
         <w:pStyle w:val="Body"/>
         <w:widowControl w:val="0"/>
         <w:spacing w:after="240"/>
+        <w:jc w:val="both"/>
         <w:rPr>
           <w:sz w:val="22"/>
           <w:szCs w:val="22"/>
@@ -320,7 +325,25 @@
           <w:rtl w:val="0"/>
           <w:lang w:val="en-US"/>
         </w:rPr>
-        <w:t xml:space="preserve">in Physics Review Letters. </w:t>
+        <w:t>in Physic</w:t>
+      </w:r>
+      <w:r>
+        <w:rPr>
+          <w:sz w:val="22"/>
+          <w:szCs w:val="22"/>
+          <w:rtl w:val="0"/>
+          <w:lang w:val="en-US"/>
+        </w:rPr>
+        <w:t>al</w:t>
+      </w:r>
+      <w:r>
+        <w:rPr>
+          <w:sz w:val="22"/>
+          <w:szCs w:val="22"/>
+          <w:rtl w:val="0"/>
+          <w:lang w:val="en-US"/>
+        </w:rPr>
+        <w:t xml:space="preserve"> Review Letters. </w:t>
       </w:r>
     </w:p>
     <w:p>

</xml_diff>

<commit_message>
The cover letter (final).
</commit_message>
<xml_diff>
--- a/cover_letter_PRL.docx
+++ b/cover_letter_PRL.docx
@@ -80,7 +80,7 @@
           <w:rtl w:val="0"/>
           <w:lang w:val="en-US"/>
         </w:rPr>
-        <w:t>8 December</w:t>
+        <w:t>15 December</w:t>
       </w:r>
       <w:r>
         <w:rPr>
@@ -178,7 +178,7 @@
           <w:rtl w:val="0"/>
           <w:lang w:val="en-US"/>
         </w:rPr>
-        <w:t xml:space="preserve">As we write this letter 3 of our LIGO colleagues are in Stockholm receiving their much deserved Nobel prize for this scientific breakthrough, specifically </w:t>
+        <w:t xml:space="preserve">This week our LIGO colleagues were in Stockholm receiving their much deserved Nobel prize for this scientific breakthrough, specifically </w:t>
       </w:r>
       <w:r>
         <w:rPr>

</xml_diff>